<commit_message>
Deploy website - based on ce7e36e9638dcba8b685aa7db3434412ca4e17a7
</commit_message>
<xml_diff>
--- a/docattachment/终端同步.docx
+++ b/docattachment/终端同步.docx
@@ -8,37 +8,68 @@
           <w:rFonts w:hint="eastAsia"/>
         </w:rPr>
       </w:pPr>
-      <w:r>
-        <w:t>如果同步不对</w:t>
-      </w:r>
-      <w:r>
-        <w:rPr>
-          <w:rFonts w:hint="eastAsia"/>
-        </w:rPr>
-        <w:t>，</w:t>
-      </w:r>
-      <w:r>
-        <w:t>把显示调试信息打开</w:t>
-      </w:r>
-      <w:r>
-        <w:rPr>
-          <w:rFonts w:hint="eastAsia"/>
-        </w:rPr>
-        <w:t>。</w:t>
-      </w:r>
       <w:bookmarkStart w:id="0" w:name="_GoBack"/>
       <w:bookmarkEnd w:id="0"/>
-    </w:p>
-    <w:p>
+      <w:r>
+        <w:rPr>
+          <w:rFonts w:hint="eastAsia"/>
+        </w:rPr>
+        <w:t>同步是否正常</w:t>
+      </w:r>
+    </w:p>
+    <w:p>
+      <w:pPr>
+        <w:rPr>
+          <w:rFonts w:hint="eastAsia"/>
+        </w:rPr>
+      </w:pPr>
+      <w:r>
+        <w:rPr>
+          <w:rFonts w:hint="eastAsia"/>
+        </w:rPr>
+        <w:t>查看网络是否正常</w:t>
+      </w:r>
+    </w:p>
+    <w:p>
+      <w:pPr>
+        <w:rPr>
+          <w:rFonts w:hint="eastAsia"/>
+        </w:rPr>
+      </w:pPr>
+      <w:r>
+        <w:rPr>
+          <w:rFonts w:hint="eastAsia"/>
+        </w:rPr>
+        <w:t>打开手机的游览器，输入</w:t>
+      </w:r>
+      <w:r>
+        <w:rPr>
+          <w:rFonts w:hint="eastAsia"/>
+        </w:rPr>
+        <w:t>IP</w:t>
+      </w:r>
+      <w:r>
+        <w:rPr>
+          <w:rFonts w:hint="eastAsia"/>
+        </w:rPr>
+        <w:t>地址：</w:t>
+      </w:r>
+    </w:p>
+    <w:p>
+      <w:pPr>
+        <w:rPr>
+          <w:rFonts w:hint="eastAsia"/>
+        </w:rPr>
+      </w:pPr>
       <w:r>
         <w:rPr>
           <w:noProof/>
         </w:rPr>
         <w:drawing>
-          <wp:inline distT="0" distB="0" distL="0" distR="0">
-            <wp:extent cx="2863850" cy="5003800"/>
-            <wp:effectExtent l="0" t="0" r="0" b="6350"/>
-            <wp:docPr id="1" name="图片 1" descr="C:\Users\wang.mh\AppData\Local\Temp\1622712216(1).png"/>
+          <wp:inline distT="0" distB="0" distL="0" distR="0" wp14:anchorId="2BCAE3CB" wp14:editId="6A8D2B3F">
+            <wp:extent cx="2775093" cy="4953255"/>
+            <wp:effectExtent l="0" t="0" r="6350" b="0"/>
+            <wp:docPr id="2" name="图片 2"/>
             <wp:cNvGraphicFramePr>
               <a:graphicFrameLocks xmlns:a="http://schemas.openxmlformats.org/drawingml/2006/main" noChangeAspect="1"/>
             </wp:cNvGraphicFramePr>
@@ -46,13 +77,620 @@
               <a:graphicData uri="http://schemas.openxmlformats.org/drawingml/2006/picture">
                 <pic:pic xmlns:pic="http://schemas.openxmlformats.org/drawingml/2006/picture">
                   <pic:nvPicPr>
-                    <pic:cNvPr id="0" name="Picture 1" descr="C:\Users\wang.mh\AppData\Local\Temp\1622712216(1).png"/>
+                    <pic:cNvPr id="0" name=""/>
+                    <pic:cNvPicPr/>
+                  </pic:nvPicPr>
+                  <pic:blipFill>
+                    <a:blip r:embed="rId7"/>
+                    <a:stretch>
+                      <a:fillRect/>
+                    </a:stretch>
+                  </pic:blipFill>
+                  <pic:spPr>
+                    <a:xfrm>
+                      <a:off x="0" y="0"/>
+                      <a:ext cx="2775093" cy="4953255"/>
+                    </a:xfrm>
+                    <a:prstGeom prst="rect">
+                      <a:avLst/>
+                    </a:prstGeom>
+                  </pic:spPr>
+                </pic:pic>
+              </a:graphicData>
+            </a:graphic>
+          </wp:inline>
+        </w:drawing>
+      </w:r>
+    </w:p>
+    <w:p>
+      <w:pPr>
+        <w:rPr>
+          <w:rFonts w:hint="eastAsia"/>
+        </w:rPr>
+      </w:pPr>
+      <w:r>
+        <w:rPr>
+          <w:noProof/>
+        </w:rPr>
+        <w:lastRenderedPageBreak/>
+        <w:drawing>
+          <wp:inline distT="0" distB="0" distL="0" distR="0" wp14:anchorId="3710DA01" wp14:editId="2C79EEEA">
+            <wp:extent cx="2775093" cy="4946904"/>
+            <wp:effectExtent l="0" t="0" r="6350" b="6350"/>
+            <wp:docPr id="3" name="图片 3"/>
+            <wp:cNvGraphicFramePr>
+              <a:graphicFrameLocks xmlns:a="http://schemas.openxmlformats.org/drawingml/2006/main" noChangeAspect="1"/>
+            </wp:cNvGraphicFramePr>
+            <a:graphic xmlns:a="http://schemas.openxmlformats.org/drawingml/2006/main">
+              <a:graphicData uri="http://schemas.openxmlformats.org/drawingml/2006/picture">
+                <pic:pic xmlns:pic="http://schemas.openxmlformats.org/drawingml/2006/picture">
+                  <pic:nvPicPr>
+                    <pic:cNvPr id="0" name=""/>
+                    <pic:cNvPicPr/>
+                  </pic:nvPicPr>
+                  <pic:blipFill>
+                    <a:blip r:embed="rId8"/>
+                    <a:stretch>
+                      <a:fillRect/>
+                    </a:stretch>
+                  </pic:blipFill>
+                  <pic:spPr>
+                    <a:xfrm>
+                      <a:off x="0" y="0"/>
+                      <a:ext cx="2775093" cy="4946904"/>
+                    </a:xfrm>
+                    <a:prstGeom prst="rect">
+                      <a:avLst/>
+                    </a:prstGeom>
+                  </pic:spPr>
+                </pic:pic>
+              </a:graphicData>
+            </a:graphic>
+          </wp:inline>
+        </w:drawing>
+      </w:r>
+    </w:p>
+    <w:p>
+      <w:pPr>
+        <w:rPr>
+          <w:rFonts w:hint="eastAsia"/>
+        </w:rPr>
+      </w:pPr>
+      <w:r>
+        <w:rPr>
+          <w:noProof/>
+        </w:rPr>
+        <w:lastRenderedPageBreak/>
+        <w:drawing>
+          <wp:inline distT="0" distB="0" distL="0" distR="0" wp14:anchorId="63071455" wp14:editId="2B7F97AA">
+            <wp:extent cx="2832246" cy="4959605"/>
+            <wp:effectExtent l="0" t="0" r="6350" b="0"/>
+            <wp:docPr id="4" name="图片 4"/>
+            <wp:cNvGraphicFramePr>
+              <a:graphicFrameLocks xmlns:a="http://schemas.openxmlformats.org/drawingml/2006/main" noChangeAspect="1"/>
+            </wp:cNvGraphicFramePr>
+            <a:graphic xmlns:a="http://schemas.openxmlformats.org/drawingml/2006/main">
+              <a:graphicData uri="http://schemas.openxmlformats.org/drawingml/2006/picture">
+                <pic:pic xmlns:pic="http://schemas.openxmlformats.org/drawingml/2006/picture">
+                  <pic:nvPicPr>
+                    <pic:cNvPr id="0" name=""/>
+                    <pic:cNvPicPr/>
+                  </pic:nvPicPr>
+                  <pic:blipFill>
+                    <a:blip r:embed="rId9"/>
+                    <a:stretch>
+                      <a:fillRect/>
+                    </a:stretch>
+                  </pic:blipFill>
+                  <pic:spPr>
+                    <a:xfrm>
+                      <a:off x="0" y="0"/>
+                      <a:ext cx="2832246" cy="4959605"/>
+                    </a:xfrm>
+                    <a:prstGeom prst="rect">
+                      <a:avLst/>
+                    </a:prstGeom>
+                  </pic:spPr>
+                </pic:pic>
+              </a:graphicData>
+            </a:graphic>
+          </wp:inline>
+        </w:drawing>
+      </w:r>
+    </w:p>
+    <w:p>
+      <w:pPr>
+        <w:rPr>
+          <w:rFonts w:hint="eastAsia"/>
+        </w:rPr>
+      </w:pPr>
+    </w:p>
+    <w:p>
+      <w:pPr>
+        <w:rPr>
+          <w:rFonts w:hint="eastAsia"/>
+        </w:rPr>
+      </w:pPr>
+      <w:r>
+        <w:rPr>
+          <w:rFonts w:hint="eastAsia"/>
+        </w:rPr>
+        <w:t>游览器可以</w:t>
+      </w:r>
+      <w:proofErr w:type="gramStart"/>
+      <w:r>
+        <w:rPr>
+          <w:rFonts w:hint="eastAsia"/>
+        </w:rPr>
+        <w:t>正常访问</w:t>
+      </w:r>
+      <w:proofErr w:type="gramEnd"/>
+      <w:r>
+        <w:rPr>
+          <w:rFonts w:hint="eastAsia"/>
+        </w:rPr>
+        <w:t>说明网络是好的</w:t>
+      </w:r>
+    </w:p>
+    <w:p>
+      <w:pPr>
+        <w:rPr>
+          <w:rFonts w:hint="eastAsia"/>
+        </w:rPr>
+      </w:pPr>
+    </w:p>
+    <w:p>
+      <w:pPr>
+        <w:rPr>
+          <w:rFonts w:hint="eastAsia"/>
+        </w:rPr>
+      </w:pPr>
+      <w:r>
+        <w:rPr>
+          <w:rFonts w:hint="eastAsia"/>
+        </w:rPr>
+        <w:t>检查同步服务是否正常</w:t>
+      </w:r>
+    </w:p>
+    <w:p>
+      <w:pPr>
+        <w:rPr>
+          <w:rFonts w:hint="eastAsia"/>
+        </w:rPr>
+      </w:pPr>
+      <w:r>
+        <w:rPr>
+          <w:rFonts w:hint="eastAsia"/>
+        </w:rPr>
+        <w:t>查看任务管理器</w:t>
+      </w:r>
+      <w:proofErr w:type="spellStart"/>
+      <w:r>
+        <w:t>iDong.imgenius.SyncManagement</w:t>
+      </w:r>
+      <w:proofErr w:type="spellEnd"/>
+      <w:r>
+        <w:t>.</w:t>
+      </w:r>
+      <w:r>
+        <w:t>服务是否运行</w:t>
+      </w:r>
+    </w:p>
+    <w:p>
+      <w:pPr>
+        <w:rPr>
+          <w:rFonts w:hint="eastAsia"/>
+        </w:rPr>
+      </w:pPr>
+      <w:r>
+        <w:rPr>
+          <w:noProof/>
+        </w:rPr>
+        <w:drawing>
+          <wp:inline distT="0" distB="0" distL="0" distR="0" wp14:anchorId="2E98D998" wp14:editId="62E02207">
+            <wp:extent cx="5274310" cy="890650"/>
+            <wp:effectExtent l="0" t="0" r="2540" b="5080"/>
+            <wp:docPr id="6" name="图片 6"/>
+            <wp:cNvGraphicFramePr>
+              <a:graphicFrameLocks xmlns:a="http://schemas.openxmlformats.org/drawingml/2006/main" noChangeAspect="1"/>
+            </wp:cNvGraphicFramePr>
+            <a:graphic xmlns:a="http://schemas.openxmlformats.org/drawingml/2006/main">
+              <a:graphicData uri="http://schemas.openxmlformats.org/drawingml/2006/picture">
+                <pic:pic xmlns:pic="http://schemas.openxmlformats.org/drawingml/2006/picture">
+                  <pic:nvPicPr>
+                    <pic:cNvPr id="0" name=""/>
+                    <pic:cNvPicPr/>
+                  </pic:nvPicPr>
+                  <pic:blipFill>
+                    <a:blip r:embed="rId10"/>
+                    <a:stretch>
+                      <a:fillRect/>
+                    </a:stretch>
+                  </pic:blipFill>
+                  <pic:spPr>
+                    <a:xfrm>
+                      <a:off x="0" y="0"/>
+                      <a:ext cx="5274310" cy="890650"/>
+                    </a:xfrm>
+                    <a:prstGeom prst="rect">
+                      <a:avLst/>
+                    </a:prstGeom>
+                  </pic:spPr>
+                </pic:pic>
+              </a:graphicData>
+            </a:graphic>
+          </wp:inline>
+        </w:drawing>
+      </w:r>
+    </w:p>
+    <w:p>
+      <w:pPr>
+        <w:rPr>
+          <w:rFonts w:hint="eastAsia"/>
+        </w:rPr>
+      </w:pPr>
+    </w:p>
+    <w:p>
+      <w:pPr>
+        <w:rPr>
+          <w:rFonts w:hint="eastAsia"/>
+        </w:rPr>
+      </w:pPr>
+    </w:p>
+    <w:p>
+      <w:pPr>
+        <w:rPr>
+          <w:rFonts w:hint="eastAsia"/>
+        </w:rPr>
+      </w:pPr>
+    </w:p>
+    <w:p>
+      <w:pPr>
+        <w:rPr>
+          <w:rFonts w:hint="eastAsia"/>
+        </w:rPr>
+      </w:pPr>
+      <w:r>
+        <w:rPr>
+          <w:rFonts w:hint="eastAsia"/>
+        </w:rPr>
+        <w:t>部分手机不能同步</w:t>
+      </w:r>
+    </w:p>
+    <w:p>
+      <w:pPr>
+        <w:rPr>
+          <w:rFonts w:hint="eastAsia"/>
+        </w:rPr>
+      </w:pPr>
+    </w:p>
+    <w:p>
+      <w:pPr>
+        <w:rPr>
+          <w:rFonts w:hint="eastAsia"/>
+        </w:rPr>
+      </w:pPr>
+      <w:r>
+        <w:rPr>
+          <w:rFonts w:hint="eastAsia"/>
+        </w:rPr>
+        <w:t>查看网络是否正常</w:t>
+      </w:r>
+      <w:r>
+        <w:rPr>
+          <w:rFonts w:hint="eastAsia"/>
+        </w:rPr>
+        <w:t>，如果正常</w:t>
+      </w:r>
+    </w:p>
+    <w:p>
+      <w:pPr>
+        <w:rPr>
+          <w:rFonts w:hint="eastAsia"/>
+        </w:rPr>
+      </w:pPr>
+      <w:r>
+        <w:rPr>
+          <w:rFonts w:hint="eastAsia"/>
+        </w:rPr>
+        <w:t>查看配置信息</w:t>
+      </w:r>
+      <w:proofErr w:type="spellStart"/>
+      <w:r>
+        <w:rPr>
+          <w:rFonts w:hint="eastAsia"/>
+        </w:rPr>
+        <w:t>ip</w:t>
+      </w:r>
+      <w:proofErr w:type="spellEnd"/>
+      <w:r>
+        <w:rPr>
+          <w:rFonts w:hint="eastAsia"/>
+        </w:rPr>
+        <w:t xml:space="preserve"> </w:t>
+      </w:r>
+      <w:r>
+        <w:rPr>
+          <w:rFonts w:hint="eastAsia"/>
+        </w:rPr>
+        <w:t>地址是否正常，端口是否正确</w:t>
+      </w:r>
+    </w:p>
+    <w:p>
+      <w:pPr>
+        <w:rPr>
+          <w:rFonts w:hint="eastAsia"/>
+        </w:rPr>
+      </w:pPr>
+      <w:r>
+        <w:rPr>
+          <w:noProof/>
+        </w:rPr>
+        <w:lastRenderedPageBreak/>
+        <w:drawing>
+          <wp:inline distT="0" distB="0" distL="0" distR="0" wp14:anchorId="171E48E3" wp14:editId="7FDEF73D">
+            <wp:extent cx="2813195" cy="5004057"/>
+            <wp:effectExtent l="0" t="0" r="6350" b="6350"/>
+            <wp:docPr id="5" name="图片 5"/>
+            <wp:cNvGraphicFramePr>
+              <a:graphicFrameLocks xmlns:a="http://schemas.openxmlformats.org/drawingml/2006/main" noChangeAspect="1"/>
+            </wp:cNvGraphicFramePr>
+            <a:graphic xmlns:a="http://schemas.openxmlformats.org/drawingml/2006/main">
+              <a:graphicData uri="http://schemas.openxmlformats.org/drawingml/2006/picture">
+                <pic:pic xmlns:pic="http://schemas.openxmlformats.org/drawingml/2006/picture">
+                  <pic:nvPicPr>
+                    <pic:cNvPr id="0" name=""/>
+                    <pic:cNvPicPr/>
+                  </pic:nvPicPr>
+                  <pic:blipFill>
+                    <a:blip r:embed="rId11"/>
+                    <a:stretch>
+                      <a:fillRect/>
+                    </a:stretch>
+                  </pic:blipFill>
+                  <pic:spPr>
+                    <a:xfrm>
+                      <a:off x="0" y="0"/>
+                      <a:ext cx="2813195" cy="5004057"/>
+                    </a:xfrm>
+                    <a:prstGeom prst="rect">
+                      <a:avLst/>
+                    </a:prstGeom>
+                  </pic:spPr>
+                </pic:pic>
+              </a:graphicData>
+            </a:graphic>
+          </wp:inline>
+        </w:drawing>
+      </w:r>
+    </w:p>
+    <w:p>
+      <w:pPr>
+        <w:rPr>
+          <w:rFonts w:hint="eastAsia"/>
+        </w:rPr>
+      </w:pPr>
+    </w:p>
+    <w:p>
+      <w:pPr>
+        <w:rPr>
+          <w:rFonts w:hint="eastAsia"/>
+        </w:rPr>
+      </w:pPr>
+      <w:proofErr w:type="spellStart"/>
+      <w:r>
+        <w:t>Ip</w:t>
+      </w:r>
+      <w:proofErr w:type="spellEnd"/>
+      <w:r>
+        <w:t>地址都正常</w:t>
+      </w:r>
+    </w:p>
+    <w:p>
+      <w:pPr>
+        <w:rPr>
+          <w:rFonts w:hint="eastAsia"/>
+        </w:rPr>
+      </w:pPr>
+      <w:r>
+        <w:rPr>
+          <w:rFonts w:hint="eastAsia"/>
+        </w:rPr>
+        <w:t>一键同步关闭</w:t>
+      </w:r>
+    </w:p>
+    <w:p>
+      <w:pPr>
+        <w:rPr>
+          <w:rFonts w:hint="eastAsia"/>
+        </w:rPr>
+      </w:pPr>
+      <w:r>
+        <w:rPr>
+          <w:noProof/>
+        </w:rPr>
+        <w:lastRenderedPageBreak/>
+        <w:drawing>
+          <wp:inline distT="0" distB="0" distL="0" distR="0" wp14:anchorId="015A5CD3" wp14:editId="02A7CCD1">
+            <wp:extent cx="3276768" cy="5239019"/>
+            <wp:effectExtent l="0" t="0" r="0" b="0"/>
+            <wp:docPr id="9" name="图片 9"/>
+            <wp:cNvGraphicFramePr>
+              <a:graphicFrameLocks xmlns:a="http://schemas.openxmlformats.org/drawingml/2006/main" noChangeAspect="1"/>
+            </wp:cNvGraphicFramePr>
+            <a:graphic xmlns:a="http://schemas.openxmlformats.org/drawingml/2006/main">
+              <a:graphicData uri="http://schemas.openxmlformats.org/drawingml/2006/picture">
+                <pic:pic xmlns:pic="http://schemas.openxmlformats.org/drawingml/2006/picture">
+                  <pic:nvPicPr>
+                    <pic:cNvPr id="0" name=""/>
+                    <pic:cNvPicPr/>
+                  </pic:nvPicPr>
+                  <pic:blipFill>
+                    <a:blip r:embed="rId12"/>
+                    <a:stretch>
+                      <a:fillRect/>
+                    </a:stretch>
+                  </pic:blipFill>
+                  <pic:spPr>
+                    <a:xfrm>
+                      <a:off x="0" y="0"/>
+                      <a:ext cx="3276768" cy="5239019"/>
+                    </a:xfrm>
+                    <a:prstGeom prst="rect">
+                      <a:avLst/>
+                    </a:prstGeom>
+                  </pic:spPr>
+                </pic:pic>
+              </a:graphicData>
+            </a:graphic>
+          </wp:inline>
+        </w:drawing>
+      </w:r>
+    </w:p>
+    <w:p>
+      <w:pPr>
+        <w:rPr>
+          <w:rFonts w:hint="eastAsia"/>
+        </w:rPr>
+      </w:pPr>
+    </w:p>
+    <w:p>
+      <w:pPr>
+        <w:rPr>
+          <w:rFonts w:hint="eastAsia"/>
+        </w:rPr>
+      </w:pPr>
+      <w:r>
+        <w:rPr>
+          <w:rFonts w:hint="eastAsia"/>
+        </w:rPr>
+        <w:t>打开强制同步</w:t>
+      </w:r>
+    </w:p>
+    <w:p>
+      <w:pPr>
+        <w:rPr>
+          <w:rFonts w:hint="eastAsia"/>
+        </w:rPr>
+      </w:pPr>
+      <w:r>
+        <w:rPr>
+          <w:noProof/>
+        </w:rPr>
+        <w:lastRenderedPageBreak/>
+        <w:drawing>
+          <wp:inline distT="0" distB="0" distL="0" distR="0" wp14:anchorId="440430AF" wp14:editId="6FCC7014">
+            <wp:extent cx="2933851" cy="4858000"/>
+            <wp:effectExtent l="0" t="0" r="0" b="0"/>
+            <wp:docPr id="10" name="图片 10"/>
+            <wp:cNvGraphicFramePr>
+              <a:graphicFrameLocks xmlns:a="http://schemas.openxmlformats.org/drawingml/2006/main" noChangeAspect="1"/>
+            </wp:cNvGraphicFramePr>
+            <a:graphic xmlns:a="http://schemas.openxmlformats.org/drawingml/2006/main">
+              <a:graphicData uri="http://schemas.openxmlformats.org/drawingml/2006/picture">
+                <pic:pic xmlns:pic="http://schemas.openxmlformats.org/drawingml/2006/picture">
+                  <pic:nvPicPr>
+                    <pic:cNvPr id="0" name=""/>
+                    <pic:cNvPicPr/>
+                  </pic:nvPicPr>
+                  <pic:blipFill>
+                    <a:blip r:embed="rId13"/>
+                    <a:stretch>
+                      <a:fillRect/>
+                    </a:stretch>
+                  </pic:blipFill>
+                  <pic:spPr>
+                    <a:xfrm>
+                      <a:off x="0" y="0"/>
+                      <a:ext cx="2933851" cy="4858000"/>
+                    </a:xfrm>
+                    <a:prstGeom prst="rect">
+                      <a:avLst/>
+                    </a:prstGeom>
+                  </pic:spPr>
+                </pic:pic>
+              </a:graphicData>
+            </a:graphic>
+          </wp:inline>
+        </w:drawing>
+      </w:r>
+    </w:p>
+    <w:p>
+      <w:pPr>
+        <w:rPr>
+          <w:rFonts w:hint="eastAsia"/>
+        </w:rPr>
+      </w:pPr>
+    </w:p>
+    <w:p>
+      <w:pPr>
+        <w:rPr>
+          <w:rFonts w:hint="eastAsia"/>
+        </w:rPr>
+      </w:pPr>
+      <w:r>
+        <w:rPr>
+          <w:rFonts w:hint="eastAsia"/>
+        </w:rPr>
+        <w:t>查看同步信息，是否同步正常</w:t>
+      </w:r>
+    </w:p>
+    <w:p>
+      <w:pPr>
+        <w:rPr>
+          <w:rFonts w:hint="eastAsia"/>
+        </w:rPr>
+      </w:pPr>
+      <w:r>
+        <w:rPr>
+          <w:rFonts w:hint="eastAsia"/>
+        </w:rPr>
+        <w:t>同步信息正常的标准：</w:t>
+      </w:r>
+    </w:p>
+    <w:p>
+      <w:pPr>
+        <w:rPr>
+          <w:rFonts w:hint="eastAsia"/>
+        </w:rPr>
+      </w:pPr>
+      <w:r>
+        <w:rPr>
+          <w:rFonts w:hint="eastAsia"/>
+        </w:rPr>
+        <w:t>同步信息显示同步正常结束</w:t>
+      </w:r>
+    </w:p>
+    <w:p>
+      <w:pPr>
+        <w:rPr>
+          <w:rFonts w:hint="eastAsia"/>
+        </w:rPr>
+      </w:pPr>
+      <w:r>
+        <w:rPr>
+          <w:noProof/>
+        </w:rPr>
+        <w:lastRenderedPageBreak/>
+        <w:drawing>
+          <wp:inline distT="0" distB="0" distL="0" distR="0">
+            <wp:extent cx="2863850" cy="4965700"/>
+            <wp:effectExtent l="0" t="0" r="0" b="6350"/>
+            <wp:docPr id="12" name="图片 12" descr="C:\Users\wang.mh\AppData\Local\Temp\1622791030.png"/>
+            <wp:cNvGraphicFramePr>
+              <a:graphicFrameLocks xmlns:a="http://schemas.openxmlformats.org/drawingml/2006/main" noChangeAspect="1"/>
+            </wp:cNvGraphicFramePr>
+            <a:graphic xmlns:a="http://schemas.openxmlformats.org/drawingml/2006/main">
+              <a:graphicData uri="http://schemas.openxmlformats.org/drawingml/2006/picture">
+                <pic:pic xmlns:pic="http://schemas.openxmlformats.org/drawingml/2006/picture">
+                  <pic:nvPicPr>
+                    <pic:cNvPr id="0" name="Picture 1" descr="C:\Users\wang.mh\AppData\Local\Temp\1622791030.png"/>
                     <pic:cNvPicPr>
                       <a:picLocks noChangeAspect="1" noChangeArrowheads="1"/>
                     </pic:cNvPicPr>
                   </pic:nvPicPr>
                   <pic:blipFill>
-                    <a:blip r:embed="rId7">
+                    <a:blip r:embed="rId14">
                       <a:extLst>
                         <a:ext uri="{28A0092B-C50C-407E-A947-70E740481C1C}">
                           <a14:useLocalDpi xmlns:a14="http://schemas.microsoft.com/office/drawing/2010/main" val="0"/>
@@ -67,7 +705,7 @@
                   <pic:spPr bwMode="auto">
                     <a:xfrm>
                       <a:off x="0" y="0"/>
-                      <a:ext cx="2863850" cy="5003800"/>
+                      <a:ext cx="2863850" cy="4965700"/>
                     </a:xfrm>
                     <a:prstGeom prst="rect">
                       <a:avLst/>
@@ -84,6 +722,355 @@
         </w:drawing>
       </w:r>
     </w:p>
+    <w:p>
+      <w:pPr>
+        <w:rPr>
+          <w:rFonts w:hint="eastAsia"/>
+        </w:rPr>
+      </w:pPr>
+    </w:p>
+    <w:p>
+      <w:pPr>
+        <w:rPr>
+          <w:rFonts w:hint="eastAsia"/>
+        </w:rPr>
+      </w:pPr>
+      <w:r>
+        <w:rPr>
+          <w:rFonts w:hint="eastAsia"/>
+        </w:rPr>
+        <w:t>已执行空，待执行，创建里面都正常</w:t>
+      </w:r>
+    </w:p>
+    <w:p>
+      <w:pPr>
+        <w:rPr>
+          <w:rFonts w:hint="eastAsia"/>
+        </w:rPr>
+      </w:pPr>
+      <w:r>
+        <w:rPr>
+          <w:noProof/>
+        </w:rPr>
+        <w:lastRenderedPageBreak/>
+        <w:drawing>
+          <wp:inline distT="0" distB="0" distL="0" distR="0">
+            <wp:extent cx="2863850" cy="4991100"/>
+            <wp:effectExtent l="0" t="0" r="0" b="0"/>
+            <wp:docPr id="13" name="图片 13" descr="C:\Users\wang.mh\AppData\Local\Temp\1622792708(1).png"/>
+            <wp:cNvGraphicFramePr>
+              <a:graphicFrameLocks xmlns:a="http://schemas.openxmlformats.org/drawingml/2006/main" noChangeAspect="1"/>
+            </wp:cNvGraphicFramePr>
+            <a:graphic xmlns:a="http://schemas.openxmlformats.org/drawingml/2006/main">
+              <a:graphicData uri="http://schemas.openxmlformats.org/drawingml/2006/picture">
+                <pic:pic xmlns:pic="http://schemas.openxmlformats.org/drawingml/2006/picture">
+                  <pic:nvPicPr>
+                    <pic:cNvPr id="0" name="Picture 2" descr="C:\Users\wang.mh\AppData\Local\Temp\1622792708(1).png"/>
+                    <pic:cNvPicPr>
+                      <a:picLocks noChangeAspect="1" noChangeArrowheads="1"/>
+                    </pic:cNvPicPr>
+                  </pic:nvPicPr>
+                  <pic:blipFill>
+                    <a:blip r:embed="rId15">
+                      <a:extLst>
+                        <a:ext uri="{28A0092B-C50C-407E-A947-70E740481C1C}">
+                          <a14:useLocalDpi xmlns:a14="http://schemas.microsoft.com/office/drawing/2010/main" val="0"/>
+                        </a:ext>
+                      </a:extLst>
+                    </a:blip>
+                    <a:srcRect/>
+                    <a:stretch>
+                      <a:fillRect/>
+                    </a:stretch>
+                  </pic:blipFill>
+                  <pic:spPr bwMode="auto">
+                    <a:xfrm>
+                      <a:off x="0" y="0"/>
+                      <a:ext cx="2863850" cy="4991100"/>
+                    </a:xfrm>
+                    <a:prstGeom prst="rect">
+                      <a:avLst/>
+                    </a:prstGeom>
+                    <a:noFill/>
+                    <a:ln>
+                      <a:noFill/>
+                    </a:ln>
+                  </pic:spPr>
+                </pic:pic>
+              </a:graphicData>
+            </a:graphic>
+          </wp:inline>
+        </w:drawing>
+      </w:r>
+    </w:p>
+    <w:p>
+      <w:pPr>
+        <w:rPr>
+          <w:rFonts w:hint="eastAsia"/>
+        </w:rPr>
+      </w:pPr>
+    </w:p>
+    <w:p>
+      <w:pPr>
+        <w:rPr>
+          <w:rFonts w:hint="eastAsia"/>
+        </w:rPr>
+      </w:pPr>
+    </w:p>
+    <w:p>
+      <w:pPr>
+        <w:rPr>
+          <w:rFonts w:hint="eastAsia"/>
+        </w:rPr>
+      </w:pPr>
+    </w:p>
+    <w:p>
+      <w:pPr>
+        <w:rPr>
+          <w:rFonts w:hint="eastAsia"/>
+        </w:rPr>
+      </w:pPr>
+      <w:r>
+        <w:rPr>
+          <w:rFonts w:hint="eastAsia"/>
+        </w:rPr>
+        <w:t>切换数据连接方式</w:t>
+      </w:r>
+    </w:p>
+    <w:p>
+      <w:pPr>
+        <w:rPr>
+          <w:rFonts w:hint="eastAsia"/>
+        </w:rPr>
+      </w:pPr>
+      <w:r>
+        <w:rPr>
+          <w:rFonts w:hint="eastAsia"/>
+        </w:rPr>
+        <w:t>选择</w:t>
+      </w:r>
+      <w:r>
+        <w:rPr>
+          <w:rFonts w:hint="eastAsia"/>
+        </w:rPr>
+        <w:t>SQLite</w:t>
+      </w:r>
+    </w:p>
+    <w:p>
+      <w:pPr>
+        <w:rPr>
+          <w:rFonts w:hint="eastAsia"/>
+        </w:rPr>
+      </w:pPr>
+    </w:p>
+    <w:p>
+      <w:pPr>
+        <w:rPr>
+          <w:rFonts w:hint="eastAsia"/>
+        </w:rPr>
+      </w:pPr>
+      <w:r>
+        <w:rPr>
+          <w:noProof/>
+        </w:rPr>
+        <w:lastRenderedPageBreak/>
+        <w:drawing>
+          <wp:inline distT="0" distB="0" distL="0" distR="0" wp14:anchorId="2B7864F1" wp14:editId="44C54240">
+            <wp:extent cx="2825895" cy="4959605"/>
+            <wp:effectExtent l="0" t="0" r="0" b="0"/>
+            <wp:docPr id="11" name="图片 11"/>
+            <wp:cNvGraphicFramePr>
+              <a:graphicFrameLocks xmlns:a="http://schemas.openxmlformats.org/drawingml/2006/main" noChangeAspect="1"/>
+            </wp:cNvGraphicFramePr>
+            <a:graphic xmlns:a="http://schemas.openxmlformats.org/drawingml/2006/main">
+              <a:graphicData uri="http://schemas.openxmlformats.org/drawingml/2006/picture">
+                <pic:pic xmlns:pic="http://schemas.openxmlformats.org/drawingml/2006/picture">
+                  <pic:nvPicPr>
+                    <pic:cNvPr id="0" name=""/>
+                    <pic:cNvPicPr/>
+                  </pic:nvPicPr>
+                  <pic:blipFill>
+                    <a:blip r:embed="rId16"/>
+                    <a:stretch>
+                      <a:fillRect/>
+                    </a:stretch>
+                  </pic:blipFill>
+                  <pic:spPr>
+                    <a:xfrm>
+                      <a:off x="0" y="0"/>
+                      <a:ext cx="2825895" cy="4959605"/>
+                    </a:xfrm>
+                    <a:prstGeom prst="rect">
+                      <a:avLst/>
+                    </a:prstGeom>
+                  </pic:spPr>
+                </pic:pic>
+              </a:graphicData>
+            </a:graphic>
+          </wp:inline>
+        </w:drawing>
+      </w:r>
+    </w:p>
+    <w:p>
+      <w:pPr>
+        <w:rPr>
+          <w:rFonts w:hint="eastAsia"/>
+        </w:rPr>
+      </w:pPr>
+      <w:r>
+        <w:rPr>
+          <w:rFonts w:hint="eastAsia"/>
+        </w:rPr>
+        <w:t>修改完之后一定</w:t>
+      </w:r>
+      <w:proofErr w:type="gramStart"/>
+      <w:r>
+        <w:rPr>
+          <w:rFonts w:hint="eastAsia"/>
+        </w:rPr>
+        <w:t>要才能</w:t>
+      </w:r>
+      <w:proofErr w:type="gramEnd"/>
+      <w:r>
+        <w:rPr>
+          <w:rFonts w:hint="eastAsia"/>
+        </w:rPr>
+        <w:t>生效</w:t>
+      </w:r>
+    </w:p>
+    <w:p>
+      <w:pPr>
+        <w:rPr>
+          <w:rFonts w:hint="eastAsia"/>
+        </w:rPr>
+      </w:pPr>
+    </w:p>
+    <w:p>
+      <w:pPr>
+        <w:rPr>
+          <w:rFonts w:hint="eastAsia"/>
+        </w:rPr>
+      </w:pPr>
+      <w:r>
+        <w:rPr>
+          <w:noProof/>
+        </w:rPr>
+        <w:lastRenderedPageBreak/>
+        <w:drawing>
+          <wp:inline distT="0" distB="0" distL="0" distR="0">
+            <wp:extent cx="2825750" cy="4984750"/>
+            <wp:effectExtent l="0" t="0" r="0" b="6350"/>
+            <wp:docPr id="14" name="图片 14" descr="C:\Users\wang.mh\AppData\Local\Temp\1622792951(1).png"/>
+            <wp:cNvGraphicFramePr>
+              <a:graphicFrameLocks xmlns:a="http://schemas.openxmlformats.org/drawingml/2006/main" noChangeAspect="1"/>
+            </wp:cNvGraphicFramePr>
+            <a:graphic xmlns:a="http://schemas.openxmlformats.org/drawingml/2006/main">
+              <a:graphicData uri="http://schemas.openxmlformats.org/drawingml/2006/picture">
+                <pic:pic xmlns:pic="http://schemas.openxmlformats.org/drawingml/2006/picture">
+                  <pic:nvPicPr>
+                    <pic:cNvPr id="0" name="Picture 3" descr="C:\Users\wang.mh\AppData\Local\Temp\1622792951(1).png"/>
+                    <pic:cNvPicPr>
+                      <a:picLocks noChangeAspect="1" noChangeArrowheads="1"/>
+                    </pic:cNvPicPr>
+                  </pic:nvPicPr>
+                  <pic:blipFill>
+                    <a:blip r:embed="rId17">
+                      <a:extLst>
+                        <a:ext uri="{28A0092B-C50C-407E-A947-70E740481C1C}">
+                          <a14:useLocalDpi xmlns:a14="http://schemas.microsoft.com/office/drawing/2010/main" val="0"/>
+                        </a:ext>
+                      </a:extLst>
+                    </a:blip>
+                    <a:srcRect/>
+                    <a:stretch>
+                      <a:fillRect/>
+                    </a:stretch>
+                  </pic:blipFill>
+                  <pic:spPr bwMode="auto">
+                    <a:xfrm>
+                      <a:off x="0" y="0"/>
+                      <a:ext cx="2825750" cy="4984750"/>
+                    </a:xfrm>
+                    <a:prstGeom prst="rect">
+                      <a:avLst/>
+                    </a:prstGeom>
+                    <a:noFill/>
+                    <a:ln>
+                      <a:noFill/>
+                    </a:ln>
+                  </pic:spPr>
+                </pic:pic>
+              </a:graphicData>
+            </a:graphic>
+          </wp:inline>
+        </w:drawing>
+      </w:r>
+    </w:p>
+    <w:p>
+      <w:pPr>
+        <w:rPr>
+          <w:rFonts w:hint="eastAsia"/>
+        </w:rPr>
+      </w:pPr>
+    </w:p>
+    <w:p>
+      <w:pPr>
+        <w:rPr>
+          <w:rFonts w:hint="eastAsia"/>
+        </w:rPr>
+      </w:pPr>
+    </w:p>
+    <w:p>
+      <w:pPr>
+        <w:rPr>
+          <w:rFonts w:hint="eastAsia"/>
+        </w:rPr>
+      </w:pPr>
+      <w:proofErr w:type="spellStart"/>
+      <w:r>
+        <w:t>A</w:t>
+      </w:r>
+      <w:r>
+        <w:rPr>
+          <w:rFonts w:hint="eastAsia"/>
+        </w:rPr>
+        <w:t>pk</w:t>
+      </w:r>
+      <w:proofErr w:type="spellEnd"/>
+      <w:r>
+        <w:rPr>
+          <w:rFonts w:hint="eastAsia"/>
+        </w:rPr>
+        <w:t>文件</w:t>
+      </w:r>
+      <w:r>
+        <w:rPr>
+          <w:rFonts w:hint="eastAsia"/>
+        </w:rPr>
+        <w:t>被损</w:t>
+      </w:r>
+      <w:r>
+        <w:rPr>
+          <w:rFonts w:hint="eastAsia"/>
+        </w:rPr>
+        <w:t>坏了</w:t>
+      </w:r>
+    </w:p>
+    <w:p>
+      <w:pPr>
+        <w:rPr>
+          <w:rFonts w:hint="eastAsia"/>
+        </w:rPr>
+      </w:pPr>
+    </w:p>
+    <w:p>
+      <w:pPr>
+        <w:rPr>
+          <w:rFonts w:hint="eastAsia"/>
+        </w:rPr>
+      </w:pPr>
+    </w:p>
+    <w:p/>
     <w:sectPr>
       <w:pgSz w:w="11906" w:h="16838"/>
       <w:pgMar w:top="1440" w:right="1800" w:bottom="1440" w:left="1800" w:header="851" w:footer="992" w:gutter="0"/>

</xml_diff>